<commit_message>
specified chart of choice for step 8
</commit_message>
<xml_diff>
--- a/Exercise_Writeup.docx
+++ b/Exercise_Writeup.docx
@@ -91,7 +91,15 @@
         <w:t>correlations with one another</w:t>
       </w:r>
       <w:r>
-        <w:t xml:space="preserve"> are shown in Figure 1. This </w:t>
+        <w:t xml:space="preserve"> are shown in Figure 1</w:t>
+      </w:r>
+      <w:r>
+        <w:t xml:space="preserve"> (figure of choice to fulfill Step 8)</w:t>
+      </w:r>
+      <w:bookmarkStart w:id="0" w:name="_GoBack"/>
+      <w:bookmarkEnd w:id="0"/>
+      <w:r>
+        <w:t xml:space="preserve">. This </w:t>
       </w:r>
       <w:r>
         <w:t>figure</w:t>
@@ -528,8 +536,6 @@
         </w:rPr>
         <w:t>/</w:t>
       </w:r>
-      <w:bookmarkStart w:id="0" w:name="_GoBack"/>
-      <w:bookmarkEnd w:id="0"/>
       <w:r>
         <w:rPr>
           <w:noProof/>

</xml_diff>